<commit_message>
Updated date and version.
</commit_message>
<xml_diff>
--- a/requirements/use_cases/manage_experiment_permissions_use_case_specification.docx
+++ b/requirements/use_cases/manage_experiment_permissions_use_case_specification.docx
@@ -87,12 +87,6 @@
         <w:gridCol w:w="2448"/>
       </w:tblGrid>
       <w:tr>
-        <w:tblPrEx>
-          <w:tblCellMar>
-            <w:top w:w="0" w:type="dxa"/>
-            <w:bottom w:w="0" w:type="dxa"/>
-          </w:tblCellMar>
-        </w:tblPrEx>
         <w:tc>
           <w:tcPr>
             <w:tcW w:w="3240" w:type="dxa"/>
@@ -115,30 +109,24 @@
               <w:pStyle w:val="VersionDate"/>
             </w:pPr>
             <w:r>
-              <w:t>March</w:t>
+              <w:t>Feb</w:t>
             </w:r>
             <w:r>
               <w:t xml:space="preserve"> </w:t>
             </w:r>
             <w:r>
-              <w:t>13</w:t>
+              <w:t>29</w:t>
             </w:r>
             <w:r>
-              <w:t>, 200</w:t>
+              <w:t>, 20</w:t>
             </w:r>
             <w:r>
-              <w:t>9</w:t>
+              <w:t>12</w:t>
             </w:r>
           </w:p>
         </w:tc>
       </w:tr>
       <w:tr>
-        <w:tblPrEx>
-          <w:tblCellMar>
-            <w:top w:w="0" w:type="dxa"/>
-            <w:bottom w:w="0" w:type="dxa"/>
-          </w:tblCellMar>
-        </w:tblPrEx>
         <w:tc>
           <w:tcPr>
             <w:tcW w:w="3240" w:type="dxa"/>
@@ -171,12 +159,6 @@
         </w:tc>
       </w:tr>
       <w:tr>
-        <w:tblPrEx>
-          <w:tblCellMar>
-            <w:top w:w="0" w:type="dxa"/>
-            <w:bottom w:w="0" w:type="dxa"/>
-          </w:tblCellMar>
-        </w:tblPrEx>
         <w:tc>
           <w:tcPr>
             <w:tcW w:w="3240" w:type="dxa"/>
@@ -198,11 +180,21 @@
             <w:pPr>
               <w:pStyle w:val="VersionNumber"/>
             </w:pPr>
-            <w:fldSimple w:instr=" DOCPROPERTY  Version  \* MERGEFORMAT ">
-              <w:r>
-                <w:t>2.0</w:t>
-              </w:r>
-            </w:fldSimple>
+            <w:r>
+              <w:fldChar w:fldCharType="begin"/>
+            </w:r>
+            <w:r>
+              <w:instrText xml:space="preserve"> DOCPROPERTY  Version  \* MERGEFORMAT </w:instrText>
+            </w:r>
+            <w:r>
+              <w:fldChar w:fldCharType="separate"/>
+            </w:r>
+            <w:r>
+              <w:t>2.1</w:t>
+            </w:r>
+            <w:r>
+              <w:fldChar w:fldCharType="end"/>
+            </w:r>
           </w:p>
         </w:tc>
       </w:tr>
@@ -253,10 +245,10 @@
           <w:szCs w:val="22"/>
         </w:rPr>
       </w:pPr>
-      <w:bookmarkStart w:id="1" w:name="_Toc423410239"/>
-      <w:bookmarkStart w:id="2" w:name="_Toc425054505"/>
-      <w:bookmarkStart w:id="3" w:name="_Toc135565163"/>
-      <w:bookmarkStart w:id="4" w:name="_Toc138703344"/>
+      <w:bookmarkStart w:id="1" w:name="_Toc135565163"/>
+      <w:bookmarkStart w:id="2" w:name="_Toc138703344"/>
+      <w:bookmarkStart w:id="3" w:name="_Toc423410239"/>
+      <w:bookmarkStart w:id="4" w:name="_Toc425054505"/>
       <w:r>
         <w:rPr>
           <w:rFonts w:eastAsia="?l?r ??’c"/>
@@ -308,8 +300,8 @@
       <w:bookmarkStart w:id="6" w:name="_Toc425054512"/>
       <w:bookmarkStart w:id="7" w:name="_Toc138703355"/>
       <w:bookmarkStart w:id="8" w:name="_Toc223858931"/>
-      <w:bookmarkEnd w:id="3"/>
-      <w:bookmarkEnd w:id="4"/>
+      <w:bookmarkEnd w:id="1"/>
+      <w:bookmarkEnd w:id="2"/>
       <w:r>
         <w:t>Preconditions</w:t>
       </w:r>
@@ -324,8 +316,8 @@
       </w:pPr>
       <w:bookmarkStart w:id="9" w:name="_Basic_Flow_of"/>
       <w:bookmarkStart w:id="10" w:name="_Basic_Flow_of_Events"/>
-      <w:bookmarkEnd w:id="1"/>
-      <w:bookmarkEnd w:id="2"/>
+      <w:bookmarkEnd w:id="3"/>
+      <w:bookmarkEnd w:id="4"/>
       <w:bookmarkEnd w:id="9"/>
       <w:bookmarkEnd w:id="10"/>
       <w:r>
@@ -935,15 +927,7 @@
         <w:pStyle w:val="BodyText"/>
       </w:pPr>
       <w:r>
-        <w:t xml:space="preserve">In Basic Flow or in Alternative </w:t>
-      </w:r>
-      <w:proofErr w:type="spellStart"/>
-      <w:r>
-        <w:t>Flow</w:t>
-      </w:r>
-      <w:proofErr w:type="spellEnd"/>
-      <w:r>
-        <w:t xml:space="preserve">: Collaboration Group Access, if the Data Owner selects the Read Selective or </w:t>
+        <w:t xml:space="preserve">In Basic Flow or in Alternative Flow: Collaboration Group Access, if the Data Owner selects the Read Selective or </w:t>
       </w:r>
       <w:proofErr w:type="spellStart"/>
       <w:r>
@@ -1041,14 +1025,14 @@
       <w:pPr>
         <w:pStyle w:val="Heading1"/>
       </w:pPr>
-      <w:bookmarkStart w:id="32" w:name="_Toc18988784"/>
-      <w:bookmarkStart w:id="33" w:name="_Toc138703374"/>
-      <w:bookmarkStart w:id="34" w:name="_Toc163979728"/>
-      <w:bookmarkStart w:id="35" w:name="_Toc223858937"/>
+      <w:bookmarkStart w:id="32" w:name="_Toc223858937"/>
+      <w:bookmarkStart w:id="33" w:name="_Toc18988784"/>
+      <w:bookmarkStart w:id="34" w:name="_Toc138703374"/>
+      <w:bookmarkStart w:id="35" w:name="_Toc163979728"/>
       <w:r>
         <w:t>Deferred Flow</w:t>
       </w:r>
-      <w:bookmarkEnd w:id="35"/>
+      <w:bookmarkEnd w:id="32"/>
       <w:r>
         <w:t xml:space="preserve">: </w:t>
       </w:r>
@@ -1098,9 +1082,9 @@
       <w:r>
         <w:t>.</w:t>
       </w:r>
-      <w:bookmarkEnd w:id="32"/>
       <w:bookmarkEnd w:id="33"/>
       <w:bookmarkEnd w:id="34"/>
+      <w:bookmarkEnd w:id="35"/>
     </w:p>
     <w:sectPr>
       <w:headerReference w:type="even" r:id="rId14"/>
@@ -1220,6 +1204,7 @@
       </w:tabs>
       <w:rPr>
         <w:rStyle w:val="PageNumber"/>
+        <w:sz w:val="20"/>
       </w:rPr>
     </w:pPr>
     <w:r>
@@ -2237,10 +2222,13 @@
   <w:style w:type="character" w:default="1" w:styleId="DefaultParagraphFont">
     <w:name w:val="Default Paragraph Font"/>
     <w:semiHidden/>
+    <w:unhideWhenUsed/>
   </w:style>
   <w:style w:type="table" w:default="1" w:styleId="TableNormal">
     <w:name w:val="Normal Table"/>
     <w:semiHidden/>
+    <w:unhideWhenUsed/>
+    <w:qFormat/>
     <w:tblPr>
       <w:tblInd w:w="0" w:type="dxa"/>
       <w:tblCellMar>
@@ -2254,6 +2242,7 @@
   <w:style w:type="numbering" w:default="1" w:styleId="NoList">
     <w:name w:val="No List"/>
     <w:semiHidden/>
+    <w:unhideWhenUsed/>
   </w:style>
   <w:style w:type="paragraph" w:customStyle="1" w:styleId="HeadingBase">
     <w:name w:val="Heading Base"/>
@@ -2295,6 +2284,7 @@
     <w:basedOn w:val="Para"/>
     <w:next w:val="BodyText"/>
     <w:qFormat/>
+    <w:rsid w:val="002B47F9"/>
     <w:pPr>
       <w:spacing w:after="120"/>
       <w:jc w:val="center"/>
@@ -2411,6 +2401,7 @@
     <w:name w:val="Diagram"/>
     <w:basedOn w:val="Para"/>
     <w:next w:val="DiagramCaption"/>
+    <w:rsid w:val="002B47F9"/>
     <w:pPr>
       <w:keepNext/>
       <w:pBdr>
@@ -2427,6 +2418,7 @@
     <w:name w:val="Diagram Caption"/>
     <w:basedOn w:val="Para"/>
     <w:next w:val="BodyText"/>
+    <w:rsid w:val="002B47F9"/>
     <w:pPr>
       <w:spacing w:after="240"/>
       <w:jc w:val="center"/>
@@ -2497,6 +2489,7 @@
     <w:name w:val="Hyperlink"/>
     <w:basedOn w:val="DefaultParagraphFont"/>
     <w:uiPriority w:val="99"/>
+    <w:rsid w:val="002B47F9"/>
     <w:rPr>
       <w:color w:val="0000FF"/>
       <w:u w:val="single"/>
@@ -2534,6 +2527,7 @@
   <w:style w:type="paragraph" w:customStyle="1" w:styleId="ScreenText">
     <w:name w:val="Screen Text"/>
     <w:basedOn w:val="Para"/>
+    <w:rsid w:val="002B47F9"/>
     <w:pPr>
       <w:keepNext/>
       <w:keepLines/>
@@ -2554,6 +2548,7 @@
   <w:style w:type="paragraph" w:customStyle="1" w:styleId="ScreenTextFullPage">
     <w:name w:val="Screen Text Full Page"/>
     <w:basedOn w:val="Para"/>
+    <w:rsid w:val="002B47F9"/>
     <w:pPr>
       <w:keepNext/>
       <w:keepLines/>
@@ -2573,6 +2568,7 @@
   <w:style w:type="paragraph" w:customStyle="1" w:styleId="ScreenTextIndent">
     <w:name w:val="Screen Text Indent"/>
     <w:basedOn w:val="Para"/>
+    <w:rsid w:val="002B47F9"/>
     <w:pPr>
       <w:keepNext/>
       <w:keepLines/>
@@ -2607,6 +2603,7 @@
     <w:basedOn w:val="Para"/>
     <w:next w:val="BodyText"/>
     <w:semiHidden/>
+    <w:rsid w:val="002B47F9"/>
     <w:pPr>
       <w:tabs>
         <w:tab w:val="right" w:leader="dot" w:pos="9360"/>
@@ -2646,6 +2643,7 @@
     <w:basedOn w:val="Para"/>
     <w:next w:val="TOC2"/>
     <w:uiPriority w:val="39"/>
+    <w:rsid w:val="002B47F9"/>
     <w:pPr>
       <w:keepNext/>
       <w:tabs>
@@ -2666,6 +2664,7 @@
     <w:basedOn w:val="Para"/>
     <w:next w:val="TOC3"/>
     <w:uiPriority w:val="39"/>
+    <w:rsid w:val="002B47F9"/>
     <w:pPr>
       <w:tabs>
         <w:tab w:val="left" w:pos="1800"/>
@@ -2683,6 +2682,7 @@
     <w:basedOn w:val="Para"/>
     <w:next w:val="TOC4"/>
     <w:uiPriority w:val="39"/>
+    <w:rsid w:val="002B47F9"/>
     <w:pPr>
       <w:tabs>
         <w:tab w:val="left" w:pos="2592"/>
@@ -2697,6 +2697,7 @@
     <w:basedOn w:val="Para"/>
     <w:next w:val="TOC5"/>
     <w:semiHidden/>
+    <w:rsid w:val="002B47F9"/>
     <w:pPr>
       <w:tabs>
         <w:tab w:val="left" w:pos="3600"/>
@@ -2711,6 +2712,7 @@
     <w:basedOn w:val="Para"/>
     <w:next w:val="TOC6"/>
     <w:semiHidden/>
+    <w:rsid w:val="002B47F9"/>
     <w:pPr>
       <w:ind w:left="2160"/>
     </w:pPr>
@@ -2720,6 +2722,7 @@
     <w:basedOn w:val="Para"/>
     <w:next w:val="TOC7"/>
     <w:semiHidden/>
+    <w:rsid w:val="002B47F9"/>
     <w:pPr>
       <w:ind w:left="2520"/>
     </w:pPr>
@@ -2729,6 +2732,7 @@
     <w:basedOn w:val="Para"/>
     <w:next w:val="TOC8"/>
     <w:semiHidden/>
+    <w:rsid w:val="002B47F9"/>
     <w:pPr>
       <w:ind w:left="2880"/>
     </w:pPr>
@@ -2738,6 +2742,7 @@
     <w:basedOn w:val="Para"/>
     <w:next w:val="TOC9"/>
     <w:semiHidden/>
+    <w:rsid w:val="002B47F9"/>
     <w:pPr>
       <w:ind w:left="3240"/>
     </w:pPr>
@@ -2747,6 +2752,7 @@
     <w:basedOn w:val="Para"/>
     <w:next w:val="BodyText"/>
     <w:semiHidden/>
+    <w:rsid w:val="002B47F9"/>
     <w:pPr>
       <w:ind w:left="3600"/>
     </w:pPr>
@@ -2769,6 +2775,7 @@
   <w:style w:type="paragraph" w:customStyle="1" w:styleId="VersionDate">
     <w:name w:val="Version Date"/>
     <w:basedOn w:val="Para"/>
+    <w:rsid w:val="002B47F9"/>
     <w:pPr>
       <w:spacing w:before="40" w:after="40"/>
       <w:jc w:val="right"/>
@@ -2781,6 +2788,7 @@
   <w:style w:type="paragraph" w:customStyle="1" w:styleId="VersionNumber">
     <w:name w:val="Version Number"/>
     <w:basedOn w:val="Para"/>
+    <w:rsid w:val="002B47F9"/>
     <w:pPr>
       <w:spacing w:before="40" w:after="40"/>
       <w:jc w:val="right"/>
@@ -2827,6 +2835,7 @@
   <w:style w:type="paragraph" w:styleId="MacroText">
     <w:name w:val="macro"/>
     <w:semiHidden/>
+    <w:rsid w:val="002B47F9"/>
     <w:pPr>
       <w:widowControl w:val="0"/>
       <w:tabs>
@@ -2849,6 +2858,7 @@
   <w:style w:type="paragraph" w:styleId="PlainText">
     <w:name w:val="Plain Text"/>
     <w:basedOn w:val="Para"/>
+    <w:rsid w:val="002B47F9"/>
     <w:rPr>
       <w:rFonts w:ascii="Courier New" w:hAnsi="Courier New" w:cs="Courier New"/>
       <w:sz w:val="18"/>
@@ -2857,6 +2867,7 @@
   <w:style w:type="paragraph" w:styleId="BlockText">
     <w:name w:val="Block Text"/>
     <w:basedOn w:val="Para"/>
+    <w:rsid w:val="002B47F9"/>
     <w:pPr>
       <w:ind w:left="1440"/>
       <w:jc w:val="both"/>
@@ -2870,6 +2881,7 @@
     <w:name w:val="Figure/Window"/>
     <w:basedOn w:val="Para"/>
     <w:next w:val="FigureWindowCaption"/>
+    <w:rsid w:val="002B47F9"/>
     <w:pPr>
       <w:keepNext/>
       <w:spacing w:before="120" w:after="120"/>
@@ -2881,6 +2893,7 @@
     <w:name w:val="Figure/Window Caption"/>
     <w:basedOn w:val="Para"/>
     <w:next w:val="BodyText"/>
+    <w:rsid w:val="002B47F9"/>
     <w:pPr>
       <w:spacing w:after="240"/>
       <w:ind w:left="1440"/>
@@ -2893,6 +2906,7 @@
   <w:style w:type="paragraph" w:customStyle="1" w:styleId="TableTextNoBorders">
     <w:name w:val="Table Text (No Borders)"/>
     <w:basedOn w:val="TableText"/>
+    <w:rsid w:val="002B47F9"/>
     <w:pPr>
       <w:spacing w:after="120"/>
     </w:pPr>
@@ -2900,6 +2914,7 @@
   <w:style w:type="paragraph" w:customStyle="1" w:styleId="AuthorComment">
     <w:name w:val="Author Comment"/>
     <w:basedOn w:val="Para"/>
+    <w:rsid w:val="002B47F9"/>
     <w:pPr>
       <w:spacing w:after="120"/>
       <w:ind w:left="1440"/>
@@ -2913,6 +2928,7 @@
     <w:name w:val="Appendix Heading 1"/>
     <w:basedOn w:val="HeadingBase"/>
     <w:next w:val="BodyText"/>
+    <w:rsid w:val="002B47F9"/>
     <w:pPr>
       <w:keepNext/>
       <w:pageBreakBefore/>
@@ -2932,6 +2948,7 @@
     <w:name w:val="Appendix Heading 2"/>
     <w:basedOn w:val="HeadingBase"/>
     <w:next w:val="BodyText"/>
+    <w:rsid w:val="002B47F9"/>
     <w:pPr>
       <w:keepNext/>
       <w:spacing w:before="360" w:after="120"/>
@@ -2947,6 +2964,7 @@
     <w:name w:val="Appendix Heading 3"/>
     <w:basedOn w:val="HeadingBase"/>
     <w:next w:val="BodyText"/>
+    <w:rsid w:val="002B47F9"/>
     <w:pPr>
       <w:keepNext/>
       <w:spacing w:before="360" w:after="120"/>
@@ -2962,6 +2980,7 @@
     <w:name w:val="Appendix Heading 4"/>
     <w:basedOn w:val="HeadingBase"/>
     <w:next w:val="BodyText"/>
+    <w:rsid w:val="002B47F9"/>
     <w:pPr>
       <w:keepNext/>
       <w:spacing w:before="240" w:after="120"/>
@@ -2976,6 +2995,7 @@
   <w:style w:type="paragraph" w:customStyle="1" w:styleId="BlankPageNotice">
     <w:name w:val="Blank Page Notice"/>
     <w:basedOn w:val="Para"/>
+    <w:rsid w:val="002B47F9"/>
     <w:pPr>
       <w:jc w:val="center"/>
     </w:pPr>
@@ -2987,6 +3007,7 @@
     <w:name w:val="Glossary Heading"/>
     <w:basedOn w:val="HeadingBase"/>
     <w:next w:val="GlossaryLetter"/>
+    <w:rsid w:val="002B47F9"/>
     <w:pPr>
       <w:keepNext/>
       <w:pageBreakBefore/>
@@ -3691,7 +3712,7 @@
 </file>
 
 <file path=customXml/itemProps1.xml><?xml version="1.0" encoding="utf-8"?>
-<ds:datastoreItem xmlns:ds="http://schemas.openxmlformats.org/officeDocument/2006/customXml" ds:itemID="{FC4F8DDA-6EC6-F74A-A857-551CF727EB29}">
+<ds:datastoreItem xmlns:ds="http://schemas.openxmlformats.org/officeDocument/2006/customXml" ds:itemID="{ABDE8EBF-5552-9C41-8027-99F4928BEFC1}">
   <ds:schemaRefs>
     <ds:schemaRef ds:uri="http://schemas.openxmlformats.org/officeDocument/2006/bibliography"/>
   </ds:schemaRefs>

</xml_diff>